<commit_message>
Updates made while running code
</commit_message>
<xml_diff>
--- a/ErBr_SuppMat_AGoebl_20230809.docx
+++ b/ErBr_SuppMat_AGoebl_20230809.docx
@@ -26334,7 +26334,16 @@
           <w:sz w:val="24"/>
           <w:szCs w:val="24"/>
         </w:rPr>
-        <w:t xml:space="preserve"> S1:</w:t>
+        <w:t xml:space="preserve"> </w:t>
+      </w:r>
+      <w:r>
+        <w:rPr>
+          <w:rFonts w:ascii="Times New Roman" w:hAnsi="Times New Roman" w:cs="Times New Roman"/>
+          <w:sz w:val="24"/>
+          <w:szCs w:val="24"/>
+          <w:highlight w:val="yellow"/>
+        </w:rPr>
+        <w:t>S1:</w:t>
       </w:r>
       <w:r>
         <w:rPr>
@@ -30559,10 +30568,7 @@
         <w:annotationRef/>
       </w:r>
       <w:r>
-        <w:rPr>
-          <w:lang w:val="en-US"/>
-        </w:rPr>
-        <w:t xml:space="preserve">Change to total annual precip? And some aggregate temp measure? Or just include more of the seasonal climate variables? </w:t>
+        <w:t>Change to total annual precip and some aggregate temp measure</w:t>
       </w:r>
     </w:p>
   </w:comment>

</xml_diff>

<commit_message>
Small changes while working on updating ms
</commit_message>
<xml_diff>
--- a/ErBr_SuppMat_AGoebl_20230809.docx
+++ b/ErBr_SuppMat_AGoebl_20230809.docx
@@ -26341,7 +26341,6 @@
           <w:rFonts w:ascii="Times New Roman" w:hAnsi="Times New Roman" w:cs="Times New Roman"/>
           <w:sz w:val="24"/>
           <w:szCs w:val="24"/>
-          <w:highlight w:val="yellow"/>
         </w:rPr>
         <w:t>S1:</w:t>
       </w:r>
@@ -30398,14 +30397,38 @@
           <w:sz w:val="24"/>
           <w:szCs w:val="24"/>
         </w:rPr>
-        <w:t xml:space="preserve">Figure S11: Estimated stable stage distribution (number of individuals in each size class) based on a population size of </w:t>
-      </w:r>
+        <w:t xml:space="preserve">Figure S11: </w:t>
+      </w:r>
+      <w:commentRangeStart w:id="13"/>
       <w:r>
         <w:rPr>
           <w:rFonts w:ascii="Times New Roman" w:hAnsi="Times New Roman" w:cs="Times New Roman"/>
           <w:sz w:val="24"/>
           <w:szCs w:val="24"/>
         </w:rPr>
+        <w:t>Estimated</w:t>
+      </w:r>
+      <w:commentRangeEnd w:id="13"/>
+      <w:r>
+        <w:rPr>
+          <w:rStyle w:val="CommentReference"/>
+        </w:rPr>
+        <w:commentReference w:id="13"/>
+      </w:r>
+      <w:r>
+        <w:rPr>
+          <w:rFonts w:ascii="Times New Roman" w:hAnsi="Times New Roman" w:cs="Times New Roman"/>
+          <w:sz w:val="24"/>
+          <w:szCs w:val="24"/>
+        </w:rPr>
+        <w:t xml:space="preserve"> stable stage distribution (number of individuals in each size class) based on a population size of </w:t>
+      </w:r>
+      <w:r>
+        <w:rPr>
+          <w:rFonts w:ascii="Times New Roman" w:hAnsi="Times New Roman" w:cs="Times New Roman"/>
+          <w:sz w:val="24"/>
+          <w:szCs w:val="24"/>
+        </w:rPr>
         <w:t xml:space="preserve">150 </w:t>
       </w:r>
       <w:r>
@@ -30422,31 +30445,7 @@
           <w:sz w:val="24"/>
           <w:szCs w:val="24"/>
         </w:rPr>
-        <w:t xml:space="preserve"> year-transect-parameter </w:t>
-      </w:r>
-      <w:commentRangeStart w:id="13"/>
-      <w:r>
-        <w:rPr>
-          <w:rFonts w:ascii="Times New Roman" w:hAnsi="Times New Roman" w:cs="Times New Roman"/>
-          <w:sz w:val="24"/>
-          <w:szCs w:val="24"/>
-        </w:rPr>
-        <w:t>matrices</w:t>
-      </w:r>
-      <w:commentRangeEnd w:id="13"/>
-      <w:r>
-        <w:rPr>
-          <w:rStyle w:val="CommentReference"/>
-        </w:rPr>
-        <w:commentReference w:id="13"/>
-      </w:r>
-      <w:r>
-        <w:rPr>
-          <w:rFonts w:ascii="Times New Roman" w:hAnsi="Times New Roman" w:cs="Times New Roman"/>
-          <w:sz w:val="24"/>
-          <w:szCs w:val="24"/>
-        </w:rPr>
-        <w:t>.</w:t>
+        <w:t xml:space="preserve"> year-transect-parameter matrices.</w:t>
       </w:r>
     </w:p>
     <w:p>
@@ -30568,7 +30567,7 @@
         <w:annotationRef/>
       </w:r>
       <w:r>
-        <w:t>Change to total annual precip and some aggregate temp measure</w:t>
+        <w:t>AG: Change to total annual precip and some aggregate temp measure</w:t>
       </w:r>
     </w:p>
   </w:comment>
@@ -30616,7 +30615,20 @@
         <w:annotationRef/>
       </w:r>
       <w:r>
-        <w:t xml:space="preserve">Add in updated plots for all params of all models if important to include these in the supp mat? </w:t>
+        <w:t>Michelle and Dan:</w:t>
+      </w:r>
+    </w:p>
+    <w:p>
+      <w:pPr>
+        <w:pStyle w:val="CommentText"/>
+      </w:pPr>
+    </w:p>
+    <w:p>
+      <w:pPr>
+        <w:pStyle w:val="CommentText"/>
+      </w:pPr>
+      <w:r>
+        <w:t xml:space="preserve">Should we include these for all parameters of all models? If so, I will add in updated plots. </w:t>
       </w:r>
     </w:p>
   </w:comment>
@@ -30684,7 +30696,7 @@
       </w:r>
     </w:p>
   </w:comment>
-  <w:comment w:id="13" w:author="April Mary Goebl" w:date="2022-12-15T11:40:00Z" w:initials="AMG">
+  <w:comment w:id="13" w:author="April Goebl" w:date="2023-08-09T15:15:00Z" w:initials="AG">
     <w:p>
       <w:pPr>
         <w:pStyle w:val="CommentText"/>
@@ -30696,7 +30708,7 @@
         <w:annotationRef/>
       </w:r>
       <w:r>
-        <w:t>Look at this but for observed to see that predicted aren't unrealistic- share with Dan.</w:t>
+        <w:t>I will also look at this but for observed numbers of individuals to check that the predicted numbers aren't unrealistic.</w:t>
       </w:r>
     </w:p>
   </w:comment>
@@ -30718,7 +30730,7 @@
   <w15:commentEx w15:paraId="01F5379C" w15:done="0"/>
   <w15:commentEx w15:paraId="37631B96" w15:done="0"/>
   <w15:commentEx w15:paraId="70262102" w15:paraIdParent="37631B96" w15:done="0"/>
-  <w15:commentEx w15:paraId="01CD4091" w15:done="0"/>
+  <w15:commentEx w15:paraId="51089900" w15:done="0"/>
 </w15:commentsEx>
 </file>
 
@@ -30737,7 +30749,7 @@
   <w16cex:commentExtensible w16cex:durableId="286A4F0C" w16cex:dateUtc="2023-07-25T19:39:00Z"/>
   <w16cex:commentExtensible w16cex:durableId="287E10DD" w16cex:dateUtc="2023-08-09T19:19:00Z"/>
   <w16cex:commentExtensible w16cex:durableId="287E1190" w16cex:dateUtc="2023-08-09T19:22:00Z"/>
-  <w16cex:commentExtensible w16cex:durableId="27458626" w16cex:dateUtc="2022-12-15T18:40:00Z"/>
+  <w16cex:commentExtensible w16cex:durableId="287E2C0D" w16cex:dateUtc="2023-08-09T21:15:00Z"/>
 </w16cex:commentsExtensible>
 </file>
 
@@ -30756,7 +30768,7 @@
   <w16cid:commentId w16cid:paraId="01F5379C" w16cid:durableId="286A4F0C"/>
   <w16cid:commentId w16cid:paraId="37631B96" w16cid:durableId="287E10DD"/>
   <w16cid:commentId w16cid:paraId="70262102" w16cid:durableId="287E1190"/>
-  <w16cid:commentId w16cid:paraId="01CD4091" w16cid:durableId="27458626"/>
+  <w16cid:commentId w16cid:paraId="51089900" w16cid:durableId="287E2C0D"/>
 </w16cid:commentsIds>
 </file>
 
@@ -31026,9 +31038,6 @@
 <w15:people xmlns:wpc="http://schemas.microsoft.com/office/word/2010/wordprocessingCanvas" xmlns:cx="http://schemas.microsoft.com/office/drawing/2014/chartex" xmlns:cx1="http://schemas.microsoft.com/office/drawing/2015/9/8/chartex" xmlns:cx2="http://schemas.microsoft.com/office/drawing/2015/10/21/chartex" xmlns:cx3="http://schemas.microsoft.com/office/drawing/2016/5/9/chartex" xmlns:cx4="http://schemas.microsoft.com/office/drawing/2016/5/10/chartex" xmlns:cx5="http://schemas.microsoft.com/office/drawing/2016/5/11/chartex" xmlns:cx6="http://schemas.microsoft.com/office/drawing/2016/5/12/chartex" xmlns:cx7="http://schemas.microsoft.com/office/drawing/2016/5/13/chartex" xmlns:cx8="http://schemas.microsoft.com/office/drawing/2016/5/14/chartex" xmlns:mc="http://schemas.openxmlformats.org/markup-compatibility/2006" xmlns:aink="http://schemas.microsoft.com/office/drawing/2016/ink" xmlns:am3d="http://schemas.microsoft.com/office/drawing/2017/model3d" xmlns:o="urn:schemas-microsoft-com:office:office" xmlns:oel="http://schemas.microsoft.com/office/2019/extlst" xmlns:r="http://schemas.openxmlformats.org/officeDocument/2006/relationships" xmlns:m="http://schemas.openxmlformats.org/officeDocument/2006/math" xmlns:v="urn:schemas-microsoft-com:vml" xmlns:wp14="http://schemas.microsoft.com/office/word/2010/wordprocessingDrawing" xmlns:wp="http://schemas.openxmlformats.org/drawingml/2006/wordprocessingDrawing" xmlns:w10="urn:schemas-microsoft-com:office:word" xmlns:w="http://schemas.openxmlformats.org/wordprocessingml/2006/main" xmlns:w14="http://schemas.microsoft.com/office/word/2010/wordml" xmlns:w15="http://schemas.microsoft.com/office/word/2012/wordml" xmlns:w16cex="http://schemas.microsoft.com/office/word/2018/wordml/cex" xmlns:w16cid="http://schemas.microsoft.com/office/word/2016/wordml/cid" xmlns:w16="http://schemas.microsoft.com/office/word/2018/wordml" xmlns:w16sdtdh="http://schemas.microsoft.com/office/word/2020/wordml/sdtdatahash" xmlns:w16se="http://schemas.microsoft.com/office/word/2015/wordml/symex" xmlns:wpg="http://schemas.microsoft.com/office/word/2010/wordprocessingGroup" xmlns:wpi="http://schemas.microsoft.com/office/word/2010/wordprocessingInk" xmlns:wne="http://schemas.microsoft.com/office/word/2006/wordml" xmlns:wps="http://schemas.microsoft.com/office/word/2010/wordprocessingShape" mc:Ignorable="w14 w15 w16se w16cid w16 w16cex w16sdtdh wp14">
   <w15:person w15:author="April Goebl">
     <w15:presenceInfo w15:providerId="AD" w15:userId="S::april.goebl@BotanicGardens.org::ca603819-53f7-4d92-9c59-c9a80ad1d6b9"/>
-  </w15:person>
-  <w15:person w15:author="April Mary Goebl">
-    <w15:presenceInfo w15:providerId="AD" w15:userId="S::apgo3797@colorado.edu::b43c1db1-2f78-4285-a3a6-addd148d19ba"/>
   </w15:person>
 </w15:people>
 </file>

</xml_diff>